<commit_message>
perbaikan citasi metodologi penelitian
</commit_message>
<xml_diff>
--- a/Format Penulisan Skripsi.docx
+++ b/Format Penulisan Skripsi.docx
@@ -205,8 +205,13 @@
       <w:pPr>
         <w:jc w:val="center"/>
       </w:pPr>
-      <w:r>
-        <w:t>Nama : MUHAMMAD YUSRON</w:t>
+      <w:proofErr w:type="gramStart"/>
+      <w:r>
+        <w:t>Nama :</w:t>
+      </w:r>
+      <w:proofErr w:type="gramEnd"/>
+      <w:r>
+        <w:t xml:space="preserve"> MUHAMMAD YUSRON</w:t>
       </w:r>
     </w:p>
     <w:p>
@@ -216,8 +221,13 @@
         </w:tabs>
         <w:jc w:val="center"/>
       </w:pPr>
-      <w:r>
-        <w:t>NIM : 19026909</w:t>
+      <w:proofErr w:type="gramStart"/>
+      <w:r>
+        <w:t>NIM :</w:t>
+      </w:r>
+      <w:proofErr w:type="gramEnd"/>
+      <w:r>
+        <w:t xml:space="preserve"> 19026909</w:t>
       </w:r>
     </w:p>
     <w:p>
@@ -547,13 +557,27 @@
               <w:rPr>
                 <w:u w:val="single"/>
               </w:rPr>
-              <w:t>lah, SPt</w:t>
+              <w:t xml:space="preserve">lah, </w:t>
+            </w:r>
+            <w:proofErr w:type="gramStart"/>
+            <w:r>
+              <w:rPr>
+                <w:u w:val="single"/>
+              </w:rPr>
+              <w:t>SPt</w:t>
             </w:r>
             <w:r>
               <w:rPr>
                 <w:u w:val="single"/>
               </w:rPr>
-              <w:t>,. ME,.</w:t>
+              <w:t>,.</w:t>
+            </w:r>
+            <w:proofErr w:type="gramEnd"/>
+            <w:r>
+              <w:rPr>
+                <w:u w:val="single"/>
+              </w:rPr>
+              <w:t xml:space="preserve"> ME,.</w:t>
             </w:r>
             <w:r>
               <w:rPr>
@@ -1003,13 +1027,27 @@
               <w:rPr>
                 <w:u w:val="single"/>
               </w:rPr>
-              <w:t>lah, SPt</w:t>
+              <w:t xml:space="preserve">lah, </w:t>
+            </w:r>
+            <w:proofErr w:type="gramStart"/>
+            <w:r>
+              <w:rPr>
+                <w:u w:val="single"/>
+              </w:rPr>
+              <w:t>SPt</w:t>
             </w:r>
             <w:r>
               <w:rPr>
                 <w:u w:val="single"/>
               </w:rPr>
-              <w:t>,. ME.</w:t>
+              <w:t>,.</w:t>
+            </w:r>
+            <w:proofErr w:type="gramEnd"/>
+            <w:r>
+              <w:rPr>
+                <w:u w:val="single"/>
+              </w:rPr>
+              <w:t xml:space="preserve"> ME.</w:t>
             </w:r>
           </w:p>
           <w:p>
@@ -1199,7 +1237,15 @@
         <w:t xml:space="preserve">untuk dapat </w:t>
       </w:r>
       <w:r>
-        <w:t>memperoleh gelar (S.Kom)</w:t>
+        <w:t>memperoleh gelar (</w:t>
+      </w:r>
+      <w:proofErr w:type="gramStart"/>
+      <w:r>
+        <w:t>S.Kom</w:t>
+      </w:r>
+      <w:proofErr w:type="gramEnd"/>
+      <w:r>
+        <w:t>)</w:t>
       </w:r>
       <w:r>
         <w:t xml:space="preserve"> </w:t>
@@ -1222,7 +1268,15 @@
         <w:t>S</w:t>
       </w:r>
       <w:r>
-        <w:t xml:space="preserve">kripsi ini tidak akan terwujud tanpa adanya bimbingan dan petunjuk serta bantuan yang bermanfaat dari berbagai pihak. Oleh karena itu, pada kesempatan ini penulis menyampaikan ucapan terima kasih yang sebesar-besarnya kepada : </w:t>
+        <w:t xml:space="preserve">kripsi ini tidak akan terwujud tanpa adanya bimbingan dan petunjuk serta bantuan yang bermanfaat dari berbagai pihak. Oleh karena itu, pada kesempatan ini penulis menyampaikan ucapan terima kasih yang sebesar-besarnya </w:t>
+      </w:r>
+      <w:proofErr w:type="gramStart"/>
+      <w:r>
+        <w:t>kepada :</w:t>
+      </w:r>
+      <w:proofErr w:type="gramEnd"/>
+      <w:r>
+        <w:t xml:space="preserve"> </w:t>
       </w:r>
     </w:p>
     <w:p>
@@ -1246,7 +1300,15 @@
         </w:numPr>
       </w:pPr>
       <w:r>
-        <w:t>Bapak Trisonjaya, Drs., M.Si, selaku Wakil Rektor I Universitas Muhammadiyah Banten.</w:t>
+        <w:t xml:space="preserve">Bapak Trisonjaya, Drs., </w:t>
+      </w:r>
+      <w:proofErr w:type="gramStart"/>
+      <w:r>
+        <w:t>M.Si</w:t>
+      </w:r>
+      <w:proofErr w:type="gramEnd"/>
+      <w:r>
+        <w:t>, selaku Wakil Rektor I Universitas Muhammadiyah Banten.</w:t>
       </w:r>
     </w:p>
     <w:p>
@@ -1258,7 +1320,15 @@
         </w:numPr>
       </w:pPr>
       <w:r>
-        <w:t>Bapak Mohamad Subchan, M.Kom, selaku Wakil Rektor II Universitas Muhammadiyah Banten.</w:t>
+        <w:t xml:space="preserve">Bapak Mohamad Subchan, </w:t>
+      </w:r>
+      <w:proofErr w:type="gramStart"/>
+      <w:r>
+        <w:t>M.Kom</w:t>
+      </w:r>
+      <w:proofErr w:type="gramEnd"/>
+      <w:r>
+        <w:t>, selaku Wakil Rektor II Universitas Muhammadiyah Banten.</w:t>
       </w:r>
     </w:p>
     <w:p>
@@ -1270,7 +1340,15 @@
         </w:numPr>
       </w:pPr>
       <w:r>
-        <w:t xml:space="preserve">Bapak Hamsin Syarbini, Drs., M.Si, selaku Wakil Rektor III Universitas Muhammadiyah Banten. </w:t>
+        <w:t xml:space="preserve">Bapak Hamsin Syarbini, Drs., </w:t>
+      </w:r>
+      <w:proofErr w:type="gramStart"/>
+      <w:r>
+        <w:t>M.Si</w:t>
+      </w:r>
+      <w:proofErr w:type="gramEnd"/>
+      <w:r>
+        <w:t xml:space="preserve">, selaku Wakil Rektor III Universitas Muhammadiyah Banten. </w:t>
       </w:r>
     </w:p>
     <w:p>
@@ -1282,7 +1360,15 @@
         </w:numPr>
       </w:pPr>
       <w:r>
-        <w:t>Bapak Ma’mun johari, M.Kom, selaku Ketua Program Studi S-1 Sistem Informasi Universitas Muhammadiyah Banten.</w:t>
+        <w:t xml:space="preserve">Bapak Ma’mun johari, </w:t>
+      </w:r>
+      <w:proofErr w:type="gramStart"/>
+      <w:r>
+        <w:t>M.Kom</w:t>
+      </w:r>
+      <w:proofErr w:type="gramEnd"/>
+      <w:r>
+        <w:t>, selaku Ketua Program Studi S-1 Sistem Informasi Universitas Muhammadiyah Banten.</w:t>
       </w:r>
     </w:p>
     <w:p>
@@ -1300,7 +1386,15 @@
         <w:t>lah</w:t>
       </w:r>
       <w:r>
-        <w:t>, SPt,. ME, selaku Dosen Pembimbing yang telah memberikan banyak masukan serta motivasi sehingga penulis dapat menyelesaikan skripsi ini.</w:t>
+        <w:t xml:space="preserve">, </w:t>
+      </w:r>
+      <w:proofErr w:type="gramStart"/>
+      <w:r>
+        <w:t>SPt,.</w:t>
+      </w:r>
+      <w:proofErr w:type="gramEnd"/>
+      <w:r>
+        <w:t xml:space="preserve"> ME, selaku Dosen Pembimbing yang telah memberikan banyak masukan serta motivasi sehingga penulis dapat menyelesaikan skripsi ini.</w:t>
       </w:r>
     </w:p>
     <w:p>
@@ -10175,7 +10269,11 @@
         <w:t>yaitu hari Raya Idul Fitri, Tahun Baru Masehi, Hari Raya Natal dan hari besar lainnya</w:t>
       </w:r>
       <w:r>
-        <w:t xml:space="preserve"> pasti sangat banyak laku terjual</w:t>
+        <w:t xml:space="preserve"> pasti sangat banyak laku </w:t>
+      </w:r>
+      <w:proofErr w:type="gramStart"/>
+      <w:r>
+        <w:t>terjual</w:t>
       </w:r>
       <w:r>
         <w:t xml:space="preserve">, </w:t>
@@ -10184,7 +10282,11 @@
         <w:t xml:space="preserve"> </w:t>
       </w:r>
       <w:r>
-        <w:t>maka penulis melakukan pengamatan secara singkat terhadap proses seleksi menentukan supplier terbaik atau supplier baru yang ingin bergabung.</w:t>
+        <w:t>maka</w:t>
+      </w:r>
+      <w:proofErr w:type="gramEnd"/>
+      <w:r>
+        <w:t xml:space="preserve"> penulis melakukan pengamatan secara singkat terhadap proses seleksi menentukan supplier terbaik atau supplier baru yang ingin bergabung.</w:t>
       </w:r>
     </w:p>
     <w:p>
@@ -10219,13 +10321,24 @@
         <w:rPr>
           <w:i/>
         </w:rPr>
-        <w:t>Department Store</w:t>
+        <w:t xml:space="preserve">Department </w:t>
+      </w:r>
+      <w:proofErr w:type="gramStart"/>
+      <w:r>
+        <w:rPr>
+          <w:i/>
+        </w:rPr>
+        <w:t>Store</w:t>
       </w:r>
       <w:r>
         <w:t xml:space="preserve"> </w:t>
       </w:r>
       <w:r>
-        <w:t xml:space="preserve">. Beberapa tahap </w:t>
+        <w:t>.</w:t>
+      </w:r>
+      <w:proofErr w:type="gramEnd"/>
+      <w:r>
+        <w:t xml:space="preserve"> Beberapa tahap </w:t>
       </w:r>
       <w:r>
         <w:t>agar supplier dapat menjual prod</w:t>
@@ -10580,8 +10693,13 @@
         <w:ind w:firstLine="566"/>
       </w:pPr>
       <w:r>
-        <w:t>Dari pengamatan singkat yang melatarbelakangi penulis melakukan penelitian, maka di temukan identifikasi masalah sebagai berikut :</w:t>
-      </w:r>
+        <w:t xml:space="preserve">Dari pengamatan singkat yang melatarbelakangi penulis melakukan penelitian, maka di temukan identifikasi masalah sebagai </w:t>
+      </w:r>
+      <w:proofErr w:type="gramStart"/>
+      <w:r>
+        <w:t>berikut :</w:t>
+      </w:r>
+      <w:proofErr w:type="gramEnd"/>
     </w:p>
     <w:p>
       <w:pPr>
@@ -10642,8 +10760,13 @@
         <w:ind w:firstLine="567"/>
       </w:pPr>
       <w:r>
-        <w:t>Merunut dari identifikasi masalah yang telah di paparkan, maka permasalahan dapat dirumuskan sebagai berikut :</w:t>
-      </w:r>
+        <w:t xml:space="preserve">Merunut dari identifikasi masalah yang telah di paparkan, maka permasalahan dapat dirumuskan sebagai </w:t>
+      </w:r>
+      <w:proofErr w:type="gramStart"/>
+      <w:r>
+        <w:t>berikut :</w:t>
+      </w:r>
+      <w:proofErr w:type="gramEnd"/>
     </w:p>
     <w:p>
       <w:pPr>
@@ -10701,8 +10824,13 @@
         <w:ind w:firstLine="566"/>
       </w:pPr>
       <w:r>
-        <w:t>Agar pembahasan dari penelitian tidak melebar dan berfokus kepada rumusan masalah yang telah dibuat, maka batasan masalah dari penelitian yang akan dibuat adalah :</w:t>
-      </w:r>
+        <w:t xml:space="preserve">Agar pembahasan dari penelitian tidak melebar dan berfokus kepada rumusan masalah yang telah dibuat, maka batasan masalah dari penelitian yang akan dibuat </w:t>
+      </w:r>
+      <w:proofErr w:type="gramStart"/>
+      <w:r>
+        <w:t>adalah :</w:t>
+      </w:r>
+      <w:proofErr w:type="gramEnd"/>
     </w:p>
     <w:p>
       <w:pPr>
@@ -10806,8 +10934,13 @@
         <w:t>m</w:t>
       </w:r>
       <w:r>
-        <w:t>usan masalah yang ada, tujuan penelitian diharapkan adalah :</w:t>
-      </w:r>
+        <w:t xml:space="preserve">usan masalah yang ada, tujuan penelitian diharapkan </w:t>
+      </w:r>
+      <w:proofErr w:type="gramStart"/>
+      <w:r>
+        <w:t>adalah :</w:t>
+      </w:r>
+      <w:proofErr w:type="gramEnd"/>
     </w:p>
     <w:p>
       <w:pPr>
@@ -10897,8 +11030,13 @@
         <w:ind w:firstLine="566"/>
       </w:pPr>
       <w:r>
-        <w:t>Manfaat penelitian yang diharapkan adalah :</w:t>
-      </w:r>
+        <w:t xml:space="preserve">Manfaat penelitian yang diharapkan </w:t>
+      </w:r>
+      <w:proofErr w:type="gramStart"/>
+      <w:r>
+        <w:t>adalah :</w:t>
+      </w:r>
+      <w:proofErr w:type="gramEnd"/>
     </w:p>
     <w:p>
       <w:pPr>
@@ -10961,7 +11099,15 @@
         <w:ind w:firstLine="567"/>
       </w:pPr>
       <w:r>
-        <w:t xml:space="preserve">Sistematika penulisan ini dibuat untuk memberikan gambaran mengenai yang ditulis dalam proposal skripsi ini pada setiap bab. Adapun sistematika penulisan ini adalah : </w:t>
+        <w:t xml:space="preserve">Sistematika penulisan ini dibuat untuk memberikan gambaran mengenai yang ditulis dalam proposal skripsi ini pada setiap bab. Adapun sistematika penulisan ini </w:t>
+      </w:r>
+      <w:proofErr w:type="gramStart"/>
+      <w:r>
+        <w:t>adalah :</w:t>
+      </w:r>
+      <w:proofErr w:type="gramEnd"/>
+      <w:r>
+        <w:t xml:space="preserve"> </w:t>
       </w:r>
     </w:p>
     <w:p>
@@ -10978,8 +11124,16 @@
         <w:rPr>
           <w:b/>
         </w:rPr>
-        <w:t>BAB I :</w:t>
-      </w:r>
+        <w:t xml:space="preserve">BAB </w:t>
+      </w:r>
+      <w:proofErr w:type="gramStart"/>
+      <w:r>
+        <w:rPr>
+          <w:b/>
+        </w:rPr>
+        <w:t>I :</w:t>
+      </w:r>
+      <w:proofErr w:type="gramEnd"/>
       <w:r>
         <w:rPr>
           <w:b/>
@@ -11025,8 +11179,16 @@
         <w:rPr>
           <w:b/>
         </w:rPr>
-        <w:t>BAB II :</w:t>
-      </w:r>
+        <w:t xml:space="preserve">BAB </w:t>
+      </w:r>
+      <w:proofErr w:type="gramStart"/>
+      <w:r>
+        <w:rPr>
+          <w:b/>
+        </w:rPr>
+        <w:t>II :</w:t>
+      </w:r>
+      <w:proofErr w:type="gramEnd"/>
       <w:r>
         <w:rPr>
           <w:b/>
@@ -11064,8 +11226,16 @@
         <w:rPr>
           <w:b/>
         </w:rPr>
-        <w:t>BAB III :</w:t>
-      </w:r>
+        <w:t xml:space="preserve">BAB </w:t>
+      </w:r>
+      <w:proofErr w:type="gramStart"/>
+      <w:r>
+        <w:rPr>
+          <w:b/>
+        </w:rPr>
+        <w:t>III :</w:t>
+      </w:r>
+      <w:proofErr w:type="gramEnd"/>
       <w:r>
         <w:rPr>
           <w:b/>
@@ -11600,8 +11770,13 @@
         <w:ind w:left="567" w:firstLine="284"/>
       </w:pPr>
       <w:r>
-        <w:t>Beberapa tulisan terkait yang menerangkan dengan singkat definisi supplier sebagai berikut :</w:t>
-      </w:r>
+        <w:t xml:space="preserve">Beberapa tulisan terkait yang menerangkan dengan singkat definisi supplier sebagai </w:t>
+      </w:r>
+      <w:proofErr w:type="gramStart"/>
+      <w:r>
+        <w:t>berikut :</w:t>
+      </w:r>
+      <w:proofErr w:type="gramEnd"/>
     </w:p>
     <w:p>
       <w:pPr>
@@ -11772,8 +11947,13 @@
         <w:ind w:left="284" w:firstLine="567"/>
       </w:pPr>
       <w:r>
-        <w:t>Beberapa jurnal terkait yang mengemukakan kriteria supplier adalah :</w:t>
-      </w:r>
+        <w:t xml:space="preserve">Beberapa jurnal terkait yang mengemukakan kriteria supplier </w:t>
+      </w:r>
+      <w:proofErr w:type="gramStart"/>
+      <w:r>
+        <w:t>adalah :</w:t>
+      </w:r>
+      <w:proofErr w:type="gramEnd"/>
     </w:p>
     <w:p>
       <w:pPr>
@@ -12501,8 +12681,13 @@
         <w:ind w:left="851"/>
       </w:pPr>
       <w:r>
-        <w:t>Keputusan dapat dibagi kedalam 3 macam :</w:t>
-      </w:r>
+        <w:t xml:space="preserve">Keputusan dapat dibagi kedalam 3 </w:t>
+      </w:r>
+      <w:proofErr w:type="gramStart"/>
+      <w:r>
+        <w:t>macam :</w:t>
+      </w:r>
+      <w:proofErr w:type="gramEnd"/>
     </w:p>
     <w:p>
       <w:pPr>
@@ -12683,8 +12868,13 @@
         <w:ind w:left="567" w:firstLine="284"/>
       </w:pPr>
       <w:r>
-        <w:t>Karakteristik lain pada sistem pendukung keputusan adalah :</w:t>
-      </w:r>
+        <w:t xml:space="preserve">Karakteristik lain pada sistem pendukung keputusan </w:t>
+      </w:r>
+      <w:proofErr w:type="gramStart"/>
+      <w:r>
+        <w:t>adalah :</w:t>
+      </w:r>
+      <w:proofErr w:type="gramEnd"/>
     </w:p>
     <w:p>
       <w:pPr>
@@ -14020,7 +14210,7 @@
         <w:fldChar w:fldCharType="begin" w:fldLock="1"/>
       </w:r>
       <w:r>
-        <w:instrText>ADDIN CSL_CITATION {"citationItems":[{"id":"ITEM-1","itemData":{"author":[{"dropping-particle":"","family":"Asmawati","given":"","non-dropping-particle":"","parse-names":false,"suffix":""},{"dropping-particle":"","family":"Ahmad","given":"Nazaruddin","non-dropping-particle":"","parse-names":false,"suffix":""},{"dropping-particle":"","family":"Ismayanti","given":"Rika","non-dropping-particle":"","parse-names":false,"suffix":""},{"dropping-particle":"","family":"Welda","given":"","non-dropping-particle":"","parse-names":false,"suffix":""},{"dropping-particle":"","family":"Olii","given":"Muhammad Ramdhan","non-dropping-particle":"","parse-names":false,"suffix":""},{"dropping-particle":"","family":"Nurfaizah","given":"","non-dropping-particle":"","parse-names":false,"suffix":""},{"dropping-particle":"","family":"Pido","given":"Rifaldo","non-dropping-particle":"","parse-names":false,"suffix":""},{"dropping-particle":"","family":"Muniar","given":"Andi Yulia","non-dropping-particle":"","parse-names":false,"suffix":""},{"dropping-particle":"","family":"Syamsiyah","given":"Nur","non-dropping-particle":"","parse-names":false,"suffix":""},{"dropping-particle":"","family":"Fahrullah","given":"","non-dropping-particle":"","parse-names":false,"suffix":""},{"dropping-particle":"","family":"Herianto","given":"","non-dropping-particle":"","parse-names":false,"suffix":""},{"dropping-particle":"","family":"Yahya","given":"","non-dropping-particle":"","parse-names":false,"suffix":""},{"dropping-particle":"","family":"Wardhana","given":"Aditya","non-dropping-particle":"","parse-names":false,"suffix":""},{"dropping-particle":"","family":"Azis","given":"Abdul","non-dropping-particle":"","parse-names":false,"suffix":""}],"edition":"1","id":"ITEM-1","issued":{"date-parts":[["2022"]]},"number-of-pages":"175","publisher":"Media Sains Indonesia","publisher-place":"Bandung","title":"Sistem Pendukung Keputusan","type":"book"},"uris":["http://www.mendeley.com/documents/?uuid=5b2bb3a5-c1b8-4314-bc78-3d12aeae4a86"]}],"mendeley":{"formattedCitation":"(Asmawati et al., 2022)","plainTextFormattedCitation":"(Asmawati et al., 2022)"},"properties":{"noteIndex":0},"schema":"https://github.com/citation-style-language/schema/raw/master/csl-citation.json"}</w:instrText>
+        <w:instrText>ADDIN CSL_CITATION {"citationItems":[{"id":"ITEM-1","itemData":{"author":[{"dropping-particle":"","family":"Asmawati","given":"","non-dropping-particle":"","parse-names":false,"suffix":""},{"dropping-particle":"","family":"Ahmad","given":"Nazaruddin","non-dropping-particle":"","parse-names":false,"suffix":""},{"dropping-particle":"","family":"Ismayanti","given":"Rika","non-dropping-particle":"","parse-names":false,"suffix":""},{"dropping-particle":"","family":"Welda","given":"","non-dropping-particle":"","parse-names":false,"suffix":""},{"dropping-particle":"","family":"Olii","given":"Muhammad Ramdhan","non-dropping-particle":"","parse-names":false,"suffix":""},{"dropping-particle":"","family":"Nurfaizah","given":"","non-dropping-particle":"","parse-names":false,"suffix":""},{"dropping-particle":"","family":"Pido","given":"Rifaldo","non-dropping-particle":"","parse-names":false,"suffix":""},{"dropping-particle":"","family":"Muniar","given":"Andi Yulia","non-dropping-particle":"","parse-names":false,"suffix":""},{"dropping-particle":"","family":"Syamsiyah","given":"Nur","non-dropping-particle":"","parse-names":false,"suffix":""},{"dropping-particle":"","family":"Fahrullah","given":"","non-dropping-particle":"","parse-names":false,"suffix":""},{"dropping-particle":"","family":"Herianto","given":"","non-dropping-particle":"","parse-names":false,"suffix":""},{"dropping-particle":"","family":"Yahya","given":"","non-dropping-particle":"","parse-names":false,"suffix":""},{"dropping-particle":"","family":"Wardhana","given":"Aditya","non-dropping-particle":"","parse-names":false,"suffix":""},{"dropping-particle":"","family":"Azis","given":"Abdul","non-dropping-particle":"","parse-names":false,"suffix":""}],"edition":"1","id":"ITEM-1","issued":{"date-parts":[["2022"]]},"number-of-pages":"175","publisher":"Media Sains Indonesia","publisher-place":"Bandung","title":"Sistem Pendukung Keputusan","type":"book"},"uris":["http://www.mendeley.com/documents/?uuid=5b2bb3a5-c1b8-4314-bc78-3d12aeae4a86"]}],"mendeley":{"formattedCitation":"(Asmawati et al., 2022)","plainTextFormattedCitation":"(Asmawati et al., 2022)","previouslyFormattedCitation":"(Asmawati et al., 2022)"},"properties":{"noteIndex":0},"schema":"https://github.com/citation-style-language/schema/raw/master/csl-citation.json"}</w:instrText>
       </w:r>
       <w:r>
         <w:fldChar w:fldCharType="separate"/>
@@ -14034,8 +14224,6 @@
       <w:r>
         <w:fldChar w:fldCharType="end"/>
       </w:r>
-      <w:bookmarkStart w:id="22" w:name="_GoBack"/>
-      <w:bookmarkEnd w:id="22"/>
       <w:r>
         <w:t xml:space="preserve"> </w:t>
       </w:r>
@@ -14326,7 +14514,7 @@
           <w:i/>
         </w:rPr>
       </w:pPr>
-      <w:bookmarkStart w:id="23" w:name="_Toc100253975"/>
+      <w:bookmarkStart w:id="22" w:name="_Toc100253975"/>
       <w:r>
         <w:t xml:space="preserve">Metode </w:t>
       </w:r>
@@ -14336,7 +14524,7 @@
         </w:rPr>
         <w:t>Weighted Product</w:t>
       </w:r>
-      <w:bookmarkEnd w:id="23"/>
+      <w:bookmarkEnd w:id="22"/>
     </w:p>
     <w:p>
       <w:pPr>
@@ -14636,8 +14824,13 @@
         <w:ind w:left="1134"/>
       </w:pPr>
       <w:r>
-        <w:t>Tahap selanjutnya setelah menentukan bobot, kriteria dan alternatif maka akan dilakukan proses normalisasi dengan formula :</w:t>
-      </w:r>
+        <w:t xml:space="preserve">Tahap selanjutnya setelah menentukan bobot, kriteria dan alternatif maka akan dilakukan proses normalisasi dengan </w:t>
+      </w:r>
+      <w:proofErr w:type="gramStart"/>
+      <w:r>
+        <w:t>formula :</w:t>
+      </w:r>
+      <w:proofErr w:type="gramEnd"/>
     </w:p>
     <w:p>
       <w:pPr>
@@ -14723,7 +14916,7 @@
       <w:pPr>
         <w:pStyle w:val="Caption"/>
       </w:pPr>
-      <w:bookmarkStart w:id="24" w:name="_Toc101081897"/>
+      <w:bookmarkStart w:id="23" w:name="_Toc101081897"/>
       <w:r>
         <w:t xml:space="preserve">Gambar </w:t>
       </w:r>
@@ -14744,7 +14937,7 @@
       <w:r>
         <w:t xml:space="preserve"> formula normalisasi bobot preferensi</w:t>
       </w:r>
-      <w:bookmarkEnd w:id="24"/>
+      <w:bookmarkEnd w:id="23"/>
     </w:p>
     <w:p>
       <w:pPr>
@@ -14753,12 +14946,14 @@
       <w:r>
         <w:t xml:space="preserve">Keterangan gambar </w:t>
       </w:r>
+      <w:proofErr w:type="gramStart"/>
       <w:r>
         <w:t xml:space="preserve">2.1 </w:t>
       </w:r>
       <w:r>
         <w:t>:</w:t>
       </w:r>
+      <w:proofErr w:type="gramEnd"/>
     </w:p>
     <w:p>
       <w:pPr>
@@ -14830,11 +15025,16 @@
         <w:t>menyusun nilai aktual dari masing-masing alternatif yang sudah mendapat nilai normalisasi lalu dilakukan perkalian yang memangkatkan nilai kriteria dan normalisasi, beri</w:t>
       </w:r>
       <w:r>
-        <w:t>kut formula perhitungan Vektor S</w:t>
+        <w:t xml:space="preserve">kut formula perhitungan Vektor </w:t>
+      </w:r>
+      <w:proofErr w:type="gramStart"/>
+      <w:r>
+        <w:t>S</w:t>
       </w:r>
       <w:r>
         <w:t xml:space="preserve"> :</w:t>
       </w:r>
+      <w:proofErr w:type="gramEnd"/>
     </w:p>
     <w:p>
       <w:pPr>
@@ -14926,7 +15126,7 @@
       <w:pPr>
         <w:pStyle w:val="Caption"/>
       </w:pPr>
-      <w:bookmarkStart w:id="25" w:name="_Toc101081898"/>
+      <w:bookmarkStart w:id="24" w:name="_Toc101081898"/>
       <w:r>
         <w:t xml:space="preserve">Gambar </w:t>
       </w:r>
@@ -14947,14 +15147,22 @@
       <w:r>
         <w:t xml:space="preserve"> formula vektor s</w:t>
       </w:r>
-      <w:bookmarkEnd w:id="25"/>
+      <w:bookmarkEnd w:id="24"/>
     </w:p>
     <w:p>
       <w:pPr>
         <w:ind w:left="1134"/>
       </w:pPr>
       <w:r>
-        <w:t xml:space="preserve">Keterangan gambar 2.2 : </w:t>
+        <w:t xml:space="preserve">Keterangan gambar </w:t>
+      </w:r>
+      <w:proofErr w:type="gramStart"/>
+      <w:r>
+        <w:t>2.2 :</w:t>
+      </w:r>
+      <w:proofErr w:type="gramEnd"/>
+      <w:r>
+        <w:t xml:space="preserve"> </w:t>
       </w:r>
     </w:p>
     <w:p>
@@ -15024,7 +15232,15 @@
         <w:t xml:space="preserve"> pembagian masing-masing nilai Vektor S dengan total nilai Vektor S</w:t>
       </w:r>
       <w:r>
-        <w:t xml:space="preserve"> dari masing-masing kriteria, berikut formulanya : </w:t>
+        <w:t xml:space="preserve"> dari masing-masing kriteria, berikut </w:t>
+      </w:r>
+      <w:proofErr w:type="gramStart"/>
+      <w:r>
+        <w:t>formulanya :</w:t>
+      </w:r>
+      <w:proofErr w:type="gramEnd"/>
+      <w:r>
+        <w:t xml:space="preserve"> </w:t>
       </w:r>
     </w:p>
     <w:p>
@@ -15134,7 +15350,7 @@
           <w:rFonts w:eastAsiaTheme="minorEastAsia"/>
         </w:rPr>
       </w:pPr>
-      <w:bookmarkStart w:id="26" w:name="_Toc101081899"/>
+      <w:bookmarkStart w:id="25" w:name="_Toc101081899"/>
       <w:r>
         <w:t xml:space="preserve">Gambar </w:t>
       </w:r>
@@ -15155,7 +15371,7 @@
       <w:r>
         <w:t xml:space="preserve"> formula vektor v</w:t>
       </w:r>
-      <w:bookmarkEnd w:id="26"/>
+      <w:bookmarkEnd w:id="25"/>
     </w:p>
     <w:p>
       <w:pPr>
@@ -15168,8 +15384,16 @@
         <w:rPr>
           <w:rFonts w:eastAsiaTheme="minorEastAsia"/>
         </w:rPr>
-        <w:t>Keterangan gambar 2.3 :</w:t>
-      </w:r>
+        <w:t xml:space="preserve">Keterangan gambar </w:t>
+      </w:r>
+      <w:proofErr w:type="gramStart"/>
+      <w:r>
+        <w:rPr>
+          <w:rFonts w:eastAsiaTheme="minorEastAsia"/>
+        </w:rPr>
+        <w:t>2.3 :</w:t>
+      </w:r>
+      <w:proofErr w:type="gramEnd"/>
     </w:p>
     <w:p>
       <w:pPr>
@@ -15220,14 +15444,14 @@
       <w:pPr>
         <w:pStyle w:val="Heading2"/>
       </w:pPr>
-      <w:bookmarkStart w:id="27" w:name="_Toc100253976"/>
+      <w:bookmarkStart w:id="26" w:name="_Toc100253976"/>
       <w:r>
         <w:t xml:space="preserve">Teknik </w:t>
       </w:r>
       <w:r>
         <w:t>Pengumpulan Data</w:t>
       </w:r>
-      <w:bookmarkEnd w:id="27"/>
+      <w:bookmarkEnd w:id="26"/>
     </w:p>
     <w:p>
       <w:pPr>
@@ -15240,7 +15464,7 @@
         <w:fldChar w:fldCharType="begin" w:fldLock="1"/>
       </w:r>
       <w:r>
-        <w:instrText>ADDIN CSL_CITATION {"citationItems":[{"id":"ITEM-1","itemData":{"author":[{"dropping-particle":"","family":"Eryando","given":"Tris","non-dropping-particle":"","parse-names":false,"suffix":""},{"dropping-particle":"","family":"Sipahutar","given":"Tiopan","non-dropping-particle":"","parse-names":false,"suffix":""},{"dropping-particle":"","family":"Pratiwi","given":"Dian","non-dropping-particle":"","parse-names":false,"suffix":""}],"edition":"1","id":"ITEM-1","issued":{"date-parts":[["2017"]]},"number-of-pages":"178","publisher":"rapha publishing","publisher-place":"yogyakarta","title":"Teori Dan Aplikasi Pengumpulan Data Kesehatan","type":"book"},"uris":["http://www.mendeley.com/documents/?uuid=a344f671-0c01-44f5-8e89-65db2c9bccc1"]}],"mendeley":{"formattedCitation":"(Eryando et al., 2017)","plainTextFormattedCitation":"(Eryando et al., 2017)","previouslyFormattedCitation":"(Eryando et al., 2017)"},"properties":{"noteIndex":0},"schema":"https://github.com/citation-style-language/schema/raw/master/csl-citation.json"}</w:instrText>
+        <w:instrText>ADDIN CSL_CITATION {"citationItems":[{"id":"ITEM-1","itemData":{"author":[{"dropping-particle":"","family":"Tarjo","given":"","non-dropping-particle":"","parse-names":false,"suffix":""}],"id":"ITEM-1","issued":{"date-parts":[["2019"]]},"number-of-pages":"126","publisher":"DEEPUBLISH","publisher-place":"yogyakarta","title":"Metode Penelitian","type":"book"},"uris":["http://www.mendeley.com/documents/?uuid=f83d3597-ebb4-41e2-bcd0-eb88423db394"]}],"mendeley":{"formattedCitation":"(Tarjo, 2019)","plainTextFormattedCitation":"(Tarjo, 2019)","previouslyFormattedCitation":"(Tarjo, 2019)"},"properties":{"noteIndex":0},"schema":"https://github.com/citation-style-language/schema/raw/master/csl-citation.json"}</w:instrText>
       </w:r>
       <w:r>
         <w:fldChar w:fldCharType="separate"/>
@@ -15249,7 +15473,7 @@
         <w:rPr>
           <w:noProof/>
         </w:rPr>
-        <w:t>(Eryando et al., 2017)</w:t>
+        <w:t>(Tarjo, 2019)</w:t>
       </w:r>
       <w:r>
         <w:fldChar w:fldCharType="end"/>
@@ -15286,8 +15510,13 @@
       </w:pPr>
       <w:r>
         <w:lastRenderedPageBreak/>
-        <w:t>Secara kualitas, data dapat mengandung beberapa kriteria diantaranya :</w:t>
-      </w:r>
+        <w:t xml:space="preserve">Secara kualitas, data dapat mengandung beberapa kriteria </w:t>
+      </w:r>
+      <w:proofErr w:type="gramStart"/>
+      <w:r>
+        <w:t>diantaranya :</w:t>
+      </w:r>
+      <w:proofErr w:type="gramEnd"/>
     </w:p>
     <w:p>
       <w:pPr>
@@ -15478,7 +15707,7 @@
         <w:fldChar w:fldCharType="begin" w:fldLock="1"/>
       </w:r>
       <w:r>
-        <w:instrText>ADDIN CSL_CITATION {"citationItems":[{"id":"ITEM-1","itemData":{"author":[{"dropping-particle":"","family":"Sugiyono","given":"","non-dropping-particle":"","parse-names":false,"suffix":""}],"id":"ITEM-1","issued":{"date-parts":[["2014"]]},"page":"12","publisher":"ALFABETA","publisher-place":"bandung","title":"prof. dr. sugiyono, metode penelitian kuantitatif kualitatif dan r&amp;d. intro ( PDFDrive ).pdf","type":"article"},"uris":["http://www.mendeley.com/documents/?uuid=95facb5f-c158-45bf-b510-edf8d569f3e1"]}],"mendeley":{"formattedCitation":"(Sugiyono, 2014)","plainTextFormattedCitation":"(Sugiyono, 2014)","previouslyFormattedCitation":"(Sugiyono, 2014)"},"properties":{"noteIndex":0},"schema":"https://github.com/citation-style-language/schema/raw/master/csl-citation.json"}</w:instrText>
+        <w:instrText>ADDIN CSL_CITATION {"citationItems":[{"id":"ITEM-1","itemData":{"author":[{"dropping-particle":"","family":"Jaya","given":"I Made Laut Mertha","non-dropping-particle":"","parse-names":false,"suffix":""}],"id":"ITEM-1","issued":{"date-parts":[["2020"]]},"number-of-pages":"219","publisher":"Anak Hebat Indonesia","publisher-place":"Yogyakarta","title":"Metode Penelitian Kuantitatif dan Kualitatif, teori, penerapa dan riset data","type":"book"},"uris":["http://www.mendeley.com/documents/?uuid=6c3c19e9-e749-4594-a8dd-d3acc7050b33"]}],"mendeley":{"formattedCitation":"(Jaya, 2020)","plainTextFormattedCitation":"(Jaya, 2020)","previouslyFormattedCitation":"(Jaya, 2020)"},"properties":{"noteIndex":0},"schema":"https://github.com/citation-style-language/schema/raw/master/csl-citation.json"}</w:instrText>
       </w:r>
       <w:r>
         <w:fldChar w:fldCharType="separate"/>
@@ -15487,7 +15716,7 @@
         <w:rPr>
           <w:noProof/>
         </w:rPr>
-        <w:t>(Sugiyono, 2014)</w:t>
+        <w:t>(Jaya, 2020)</w:t>
       </w:r>
       <w:r>
         <w:fldChar w:fldCharType="end"/>
@@ -15502,7 +15731,7 @@
         <w:fldChar w:fldCharType="begin" w:fldLock="1"/>
       </w:r>
       <w:r>
-        <w:instrText>ADDIN CSL_CITATION {"citationItems":[{"id":"ITEM-1","itemData":{"author":[{"dropping-particle":"","family":"Sugiyono","given":"","non-dropping-particle":"","parse-names":false,"suffix":""}],"id":"ITEM-1","issued":{"date-parts":[["2010"]]},"page":"12","publisher":"ALFABETA","title":"prof. Dr. Sugiyono, Metode Penelitian Pendidikan, pendekatan kuantitatif. intro ( PDFDrive ).pdf","type":"article"},"uris":["http://www.mendeley.com/documents/?uuid=f0910025-8d2d-472b-b56e-3c55089b4e2b"]}],"mendeley":{"formattedCitation":"(Sugiyono, 2010)","plainTextFormattedCitation":"(Sugiyono, 2010)","previouslyFormattedCitation":"(Sugiyono, 2010)"},"properties":{"noteIndex":0},"schema":"https://github.com/citation-style-language/schema/raw/master/csl-citation.json"}</w:instrText>
+        <w:instrText>ADDIN CSL_CITATION {"citationItems":[{"id":"ITEM-1","itemData":{"author":[{"dropping-particle":"","family":"Jauhari","given":"Achmad","non-dropping-particle":"","parse-names":false,"suffix":""},{"dropping-particle":"","family":"Anamisa","given":"Devie Rosa","non-dropping-particle":"","parse-names":false,"suffix":""},{"dropping-particle":"","family":"Mufarroha","given":"Fifin Ayu","non-dropping-particle":"","parse-names":false,"suffix":""}],"id":"ITEM-1","issued":{"date-parts":[["2020"]]},"number-of-pages":"143","publisher":"Media Nusa Creative","publisher-place":"Malang","title":"Pengantar Sistem Informasi (model, siklus, desain, sistem pendukung keputusan)","type":"book"},"uris":["http://www.mendeley.com/documents/?uuid=349e35b7-a784-4f80-a2ec-d5876ac425b0"]}],"mendeley":{"formattedCitation":"(Jauhari et al., 2020)","plainTextFormattedCitation":"(Jauhari et al., 2020)","previouslyFormattedCitation":"(Jauhari et al., 2020)"},"properties":{"noteIndex":0},"schema":"https://github.com/citation-style-language/schema/raw/master/csl-citation.json"}</w:instrText>
       </w:r>
       <w:r>
         <w:fldChar w:fldCharType="separate"/>
@@ -15511,7 +15740,7 @@
         <w:rPr>
           <w:noProof/>
         </w:rPr>
-        <w:t>(Sugiyono, 2010)</w:t>
+        <w:t>(Jauhari et al., 2020)</w:t>
       </w:r>
       <w:r>
         <w:fldChar w:fldCharType="end"/>
@@ -15526,7 +15755,7 @@
         <w:fldChar w:fldCharType="begin" w:fldLock="1"/>
       </w:r>
       <w:r>
-        <w:instrText>ADDIN CSL_CITATION {"citationItems":[{"id":"ITEM-1","itemData":{"author":[{"dropping-particle":"","family":"Sugiyono","given":"","non-dropping-particle":"","parse-names":false,"suffix":""}],"id":"ITEM-1","issued":{"date-parts":[["2014"]]},"page":"12","publisher":"ALFABETA","publisher-place":"bandung","title":"prof. dr. sugiyono, metode penelitian kuantitatif kualitatif dan r&amp;d. intro ( PDFDrive ).pdf","type":"article"},"uris":["http://www.mendeley.com/documents/?uuid=95facb5f-c158-45bf-b510-edf8d569f3e1"]}],"mendeley":{"formattedCitation":"(Sugiyono, 2014)","plainTextFormattedCitation":"(Sugiyono, 2014)","previouslyFormattedCitation":"(Sugiyono, 2014)"},"properties":{"noteIndex":0},"schema":"https://github.com/citation-style-language/schema/raw/master/csl-citation.json"}</w:instrText>
+        <w:instrText>ADDIN CSL_CITATION {"citationItems":[{"id":"ITEM-1","itemData":{"author":[{"dropping-particle":"","family":"Jauhari","given":"Achmad","non-dropping-particle":"","parse-names":false,"suffix":""},{"dropping-particle":"","family":"Anamisa","given":"Devie Rosa","non-dropping-particle":"","parse-names":false,"suffix":""},{"dropping-particle":"","family":"Mufarroha","given":"Fifin Ayu","non-dropping-particle":"","parse-names":false,"suffix":""}],"id":"ITEM-1","issued":{"date-parts":[["2020"]]},"number-of-pages":"143","publisher":"Media Nusa Creative","publisher-place":"Malang","title":"Pengantar Sistem Informasi (model, siklus, desain, sistem pendukung keputusan)","type":"book"},"uris":["http://www.mendeley.com/documents/?uuid=349e35b7-a784-4f80-a2ec-d5876ac425b0"]}],"mendeley":{"formattedCitation":"(Jauhari et al., 2020)","plainTextFormattedCitation":"(Jauhari et al., 2020)","previouslyFormattedCitation":"(Jauhari et al., 2020)"},"properties":{"noteIndex":0},"schema":"https://github.com/citation-style-language/schema/raw/master/csl-citation.json"}</w:instrText>
       </w:r>
       <w:r>
         <w:fldChar w:fldCharType="separate"/>
@@ -15535,10 +15764,13 @@
         <w:rPr>
           <w:noProof/>
         </w:rPr>
-        <w:t>(Sugiyono, 2014)</w:t>
+        <w:t>(Jauhari et al., 2020)</w:t>
       </w:r>
       <w:r>
         <w:fldChar w:fldCharType="end"/>
+      </w:r>
+      <w:r>
+        <w:t>u</w:t>
       </w:r>
       <w:r>
         <w:t xml:space="preserve"> adalah data atau informasi yang sebelumnya telah dilakukan penelitian pada jurnal atau buku yang dilakukan pengambilan dengan tujuan menyempurnakan penelitian terdahulu.</w:t>
@@ -15645,14 +15877,14 @@
       <w:pPr>
         <w:pStyle w:val="Heading2"/>
       </w:pPr>
-      <w:bookmarkStart w:id="28" w:name="_Toc100253977"/>
+      <w:bookmarkStart w:id="27" w:name="_Toc100253977"/>
       <w:r>
         <w:t>Teori</w:t>
       </w:r>
       <w:r>
         <w:t xml:space="preserve"> Pengembangan Sistem</w:t>
       </w:r>
-      <w:bookmarkEnd w:id="28"/>
+      <w:bookmarkEnd w:id="27"/>
     </w:p>
     <w:p>
       <w:pPr>
@@ -15746,11 +15978,16 @@
         <w:t>bagian</w:t>
       </w:r>
       <w:r>
-        <w:t xml:space="preserve"> dalam proses pengembangan sistem yang umum dilakukan yaitu </w:t>
+        <w:t xml:space="preserve"> dalam proses pengembangan sistem yang umum dilakukan </w:t>
+      </w:r>
+      <w:proofErr w:type="gramStart"/>
+      <w:r>
+        <w:t xml:space="preserve">yaitu </w:t>
       </w:r>
       <w:r>
         <w:t>:</w:t>
       </w:r>
+      <w:proofErr w:type="gramEnd"/>
     </w:p>
     <w:p>
       <w:pPr>
@@ -15780,7 +16017,7 @@
         <w:fldChar w:fldCharType="begin" w:fldLock="1"/>
       </w:r>
       <w:r>
-        <w:instrText>ADDIN CSL_CITATION {"citationItems":[{"id":"ITEM-1","itemData":{"author":[{"dropping-particle":"","family":"Raharjana","given":"Indra Kharisma","non-dropping-particle":"","parse-names":false,"suffix":""}],"edition":"1","id":"ITEM-1","issued":{"date-parts":[["2017"]]},"number-of-pages":"87","publisher":"DEEPUBLISH","publisher-place":"Yogyakarta","title":"Metodologi Pengembangan Sistem Menggunakan Agile","type":"book"},"uris":["http://www.mendeley.com/documents/?uuid=604d90e9-c3e7-4962-8cf3-61a3c326037e"]}],"mendeley":{"formattedCitation":"(Raharjana, 2017)","plainTextFormattedCitation":"(Raharjana, 2017)","previouslyFormattedCitation":"(Raharjana, 2017)"},"properties":{"noteIndex":0},"schema":"https://github.com/citation-style-language/schema/raw/master/csl-citation.json"}</w:instrText>
+        <w:instrText>ADDIN CSL_CITATION {"citationItems":[{"id":"ITEM-1","itemData":{"author":[{"dropping-particle":"","family":"Hidayat","given":"Fendi","non-dropping-particle":"","parse-names":false,"suffix":""}],"id":"ITEM-1","issued":{"date-parts":[["2020"]]},"number-of-pages":"62","publisher":"Deepublish","publisher-place":"Yogyakarta","title":"Konsep Pengembangan Sistem Informasi Kesehatan","type":"book"},"uris":["http://www.mendeley.com/documents/?uuid=ce58df6e-8f8d-48e6-8976-cc30dec95441"]}],"mendeley":{"formattedCitation":"(Hidayat, 2020)","plainTextFormattedCitation":"(Hidayat, 2020)"},"properties":{"noteIndex":0},"schema":"https://github.com/citation-style-language/schema/raw/master/csl-citation.json"}</w:instrText>
       </w:r>
       <w:r>
         <w:fldChar w:fldCharType="separate"/>
@@ -15789,11 +16026,13 @@
         <w:rPr>
           <w:noProof/>
         </w:rPr>
-        <w:t>(Raharjana, 2017)</w:t>
+        <w:t>(Hidayat, 2020)</w:t>
       </w:r>
       <w:r>
         <w:fldChar w:fldCharType="end"/>
       </w:r>
+      <w:bookmarkStart w:id="28" w:name="_GoBack"/>
+      <w:bookmarkEnd w:id="28"/>
       <w:r>
         <w:t xml:space="preserve"> merupakan proses pengembangan sistem secara formal dan terukur yang mendefinisikan serangkaian kegiatan, </w:t>
       </w:r>
@@ -15825,14 +16064,14 @@
         <w:rPr>
           <w:i/>
         </w:rPr>
-        <w:t xml:space="preserve"> </w:t>
+        <w:t xml:space="preserve"> Development Lifecycle, </w:t>
       </w:r>
       <w:r>
         <w:rPr>
           <w:i/>
         </w:rPr>
         <w:lastRenderedPageBreak/>
-        <w:t xml:space="preserve">Development Lifecycle, Structured Analysis Development Technique </w:t>
+        <w:t xml:space="preserve">Structured Analysis Development Technique </w:t>
       </w:r>
       <w:r>
         <w:t xml:space="preserve">dan </w:t>
@@ -17109,7 +17348,11 @@
         <w:ind w:left="284" w:firstLine="284"/>
       </w:pPr>
       <w:r>
-        <w:t>Dari beberapa penjelasan landasan teori pada penelitian yang sedang berjalan, di konsepkan sebuah kerangka pemikiran sebagai hipotesis dan kesimpulan sementara, berikut peng</w:t>
+        <w:t xml:space="preserve">Dari beberapa penjelasan landasan teori pada penelitian yang sedang berjalan, di konsepkan sebuah kerangka pemikiran sebagai hipotesis dan kesimpulan sementara, berikut </w:t>
+      </w:r>
+      <w:proofErr w:type="gramStart"/>
+      <w:r>
+        <w:t>peng</w:t>
       </w:r>
       <w:r>
         <w:t>g</w:t>
@@ -17117,6 +17360,7 @@
       <w:r>
         <w:t>ambarannya :</w:t>
       </w:r>
+      <w:proofErr w:type="gramEnd"/>
     </w:p>
     <w:p>
       <w:r>
@@ -17143,7 +17387,7 @@
           <v:shape id="_x0000_i1073" type="#_x0000_t75" style="width:396.3pt;height:232.3pt" o:ole="">
             <v:imagedata r:id="rId21" o:title=""/>
           </v:shape>
-          <o:OLEObject Type="Embed" ProgID="Visio.Drawing.15" ShapeID="_x0000_i1073" DrawAspect="Content" ObjectID="_1712867057" r:id="rId22"/>
+          <o:OLEObject Type="Embed" ProgID="Visio.Drawing.15" ShapeID="_x0000_i1073" DrawAspect="Content" ObjectID="_1712909765" r:id="rId22"/>
         </w:object>
       </w:r>
     </w:p>
@@ -17479,9 +17723,11 @@
           <w:i/>
         </w:rPr>
       </w:pPr>
+      <w:proofErr w:type="gramStart"/>
       <w:r>
         <w:t>Misi :</w:t>
       </w:r>
+      <w:proofErr w:type="gramEnd"/>
       <w:r>
         <w:t xml:space="preserve"> </w:t>
       </w:r>
@@ -17598,7 +17844,21 @@
         <w:rPr>
           <w:i/>
         </w:rPr>
-        <w:t>Head Of Logistic</w:t>
+        <w:t xml:space="preserve">Head </w:t>
+      </w:r>
+      <w:proofErr w:type="gramStart"/>
+      <w:r>
+        <w:rPr>
+          <w:i/>
+        </w:rPr>
+        <w:t>Of</w:t>
+      </w:r>
+      <w:proofErr w:type="gramEnd"/>
+      <w:r>
+        <w:rPr>
+          <w:i/>
+        </w:rPr>
+        <w:t xml:space="preserve"> Logistic</w:t>
       </w:r>
       <w:r>
         <w:t xml:space="preserve">, bertugas </w:t>
@@ -17632,13 +17892,24 @@
         <w:t>inventory</w:t>
       </w:r>
       <w:r>
-        <w:t xml:space="preserve"> dan </w:t>
-      </w:r>
-      <w:r>
-        <w:rPr>
-          <w:i/>
-        </w:rPr>
-        <w:t xml:space="preserve"> operation </w:t>
+        <w:t xml:space="preserve"> </w:t>
+      </w:r>
+      <w:proofErr w:type="gramStart"/>
+      <w:r>
+        <w:t xml:space="preserve">dan </w:t>
+      </w:r>
+      <w:r>
+        <w:rPr>
+          <w:i/>
+        </w:rPr>
+        <w:t xml:space="preserve"> operation</w:t>
+      </w:r>
+      <w:proofErr w:type="gramEnd"/>
+      <w:r>
+        <w:rPr>
+          <w:i/>
+        </w:rPr>
+        <w:t xml:space="preserve"> </w:t>
       </w:r>
       <w:r>
         <w:t>perusahaan</w:t>
@@ -18586,11 +18857,16 @@
         <w:ind w:firstLine="567"/>
       </w:pPr>
       <w:r>
-        <w:t xml:space="preserve">Objek penelitian yang berkaitan dengan penelitian yang sedang ditulis meliputi </w:t>
+        <w:t xml:space="preserve">Objek penelitian yang berkaitan dengan penelitian yang sedang ditulis </w:t>
+      </w:r>
+      <w:proofErr w:type="gramStart"/>
+      <w:r>
+        <w:t xml:space="preserve">meliputi </w:t>
       </w:r>
       <w:r>
         <w:t>:</w:t>
       </w:r>
+      <w:proofErr w:type="gramEnd"/>
     </w:p>
     <w:p>
       <w:pPr>
@@ -18762,8 +19038,13 @@
         <w:t>metode</w:t>
       </w:r>
       <w:r>
-        <w:t xml:space="preserve"> kuantitatif berikut uraiannya :</w:t>
-      </w:r>
+        <w:t xml:space="preserve"> kuantitatif berikut </w:t>
+      </w:r>
+      <w:proofErr w:type="gramStart"/>
+      <w:r>
+        <w:t>uraiannya :</w:t>
+      </w:r>
+      <w:proofErr w:type="gramEnd"/>
     </w:p>
     <w:p>
       <w:pPr>
@@ -20548,7 +20829,15 @@
         <w:t xml:space="preserve"> ini dengan cara</w:t>
       </w:r>
       <w:r>
-        <w:t xml:space="preserve"> sebagai berikut : </w:t>
+        <w:t xml:space="preserve"> sebagai </w:t>
+      </w:r>
+      <w:proofErr w:type="gramStart"/>
+      <w:r>
+        <w:t>berikut :</w:t>
+      </w:r>
+      <w:proofErr w:type="gramEnd"/>
+      <w:r>
+        <w:t xml:space="preserve"> </w:t>
       </w:r>
     </w:p>
     <w:p>
@@ -20570,8 +20859,13 @@
         <w:ind w:left="851"/>
       </w:pPr>
       <w:r>
-        <w:t>Wawancara dilakukan bertujuan untuk mendapatkan gambaran umum mengenai objek penelitian dan hasil yang diharapkan. Wawancara berupa serangkaian beberapa pertanyaan yang ditujukan kepada bagian operasional terkait di area logistik, diantaranya :</w:t>
-      </w:r>
+        <w:t xml:space="preserve">Wawancara dilakukan bertujuan untuk mendapatkan gambaran umum mengenai objek penelitian dan hasil yang diharapkan. Wawancara berupa serangkaian beberapa pertanyaan yang ditujukan kepada bagian operasional terkait di area logistik, </w:t>
+      </w:r>
+      <w:proofErr w:type="gramStart"/>
+      <w:r>
+        <w:t>diantaranya :</w:t>
+      </w:r>
+      <w:proofErr w:type="gramEnd"/>
     </w:p>
     <w:p>
       <w:pPr>
@@ -20733,8 +21027,13 @@
         <w:ind w:left="851"/>
       </w:pPr>
       <w:r>
-        <w:t>Penulis melakukan studi pustaka dengan mencari beberapa jurnal yang memiliki kemiripan dengan tema penelitian yang sedang dijalani, serta melakukan kajian pustakan pada landasan teori yang relevan dari judul penelitian. Adapun judul jurnal yang digunakan sebagai studi pustakan diantaranya :</w:t>
-      </w:r>
+        <w:t xml:space="preserve">Penulis melakukan studi pustaka dengan mencari beberapa jurnal yang memiliki kemiripan dengan tema penelitian yang sedang dijalani, serta melakukan kajian pustakan pada landasan teori yang relevan dari judul penelitian. Adapun judul jurnal yang digunakan sebagai studi pustakan </w:t>
+      </w:r>
+      <w:proofErr w:type="gramStart"/>
+      <w:r>
+        <w:t>diantaranya :</w:t>
+      </w:r>
+      <w:proofErr w:type="gramEnd"/>
     </w:p>
     <w:p>
       <w:pPr>
@@ -23378,12 +23677,14 @@
       <w:r>
         <w:t xml:space="preserve">Keterangan gambar </w:t>
       </w:r>
+      <w:proofErr w:type="gramStart"/>
       <w:r>
         <w:t>3.3</w:t>
       </w:r>
       <w:r>
         <w:t xml:space="preserve"> :</w:t>
       </w:r>
+      <w:proofErr w:type="gramEnd"/>
     </w:p>
     <w:p>
       <w:pPr>
@@ -25439,11 +25740,16 @@
         <w:ind w:left="851"/>
       </w:pPr>
       <w:r>
-        <w:t>Keterangan gambar 3.4</w:t>
+        <w:t xml:space="preserve">Keterangan gambar </w:t>
+      </w:r>
+      <w:proofErr w:type="gramStart"/>
+      <w:r>
+        <w:t>3.4</w:t>
       </w:r>
       <w:r>
         <w:t xml:space="preserve"> :</w:t>
       </w:r>
+      <w:proofErr w:type="gramEnd"/>
     </w:p>
     <w:p>
       <w:pPr>
@@ -26429,6 +26735,7 @@
         </w:rPr>
         <w:t xml:space="preserve">Keterangan gambar </w:t>
       </w:r>
+      <w:proofErr w:type="gramStart"/>
       <w:r>
         <w:rPr>
           <w:rFonts w:eastAsiaTheme="minorEastAsia"/>
@@ -26447,6 +26754,7 @@
         </w:rPr>
         <w:t xml:space="preserve"> :</w:t>
       </w:r>
+      <w:proofErr w:type="gramEnd"/>
     </w:p>
     <w:p>
       <w:pPr>
@@ -27860,7 +28168,7 @@
           <v:shape id="_x0000_i1074" type="#_x0000_t75" style="width:395.7pt;height:254.8pt" o:ole="">
             <v:imagedata r:id="rId33" o:title=""/>
           </v:shape>
-          <o:OLEObject Type="Embed" ProgID="Visio.Drawing.15" ShapeID="_x0000_i1074" DrawAspect="Content" ObjectID="_1712867058" r:id="rId34"/>
+          <o:OLEObject Type="Embed" ProgID="Visio.Drawing.15" ShapeID="_x0000_i1074" DrawAspect="Content" ObjectID="_1712909766" r:id="rId34"/>
         </w:object>
       </w:r>
     </w:p>
@@ -27916,7 +28224,7 @@
           <v:shape id="_x0000_i1075" type="#_x0000_t75" style="width:396.95pt;height:266.7pt" o:ole="">
             <v:imagedata r:id="rId35" o:title=""/>
           </v:shape>
-          <o:OLEObject Type="Embed" ProgID="Visio.Drawing.15" ShapeID="_x0000_i1075" DrawAspect="Content" ObjectID="_1712867059" r:id="rId36"/>
+          <o:OLEObject Type="Embed" ProgID="Visio.Drawing.15" ShapeID="_x0000_i1075" DrawAspect="Content" ObjectID="_1712909767" r:id="rId36"/>
         </w:object>
       </w:r>
     </w:p>
@@ -27953,11 +28261,16 @@
         <w:ind w:left="567"/>
       </w:pPr>
       <w:r>
-        <w:t>Keterangan gambar 3.7</w:t>
+        <w:t xml:space="preserve">Keterangan gambar </w:t>
+      </w:r>
+      <w:proofErr w:type="gramStart"/>
+      <w:r>
+        <w:t>3.7</w:t>
       </w:r>
       <w:r>
         <w:t xml:space="preserve"> :</w:t>
       </w:r>
+      <w:proofErr w:type="gramEnd"/>
     </w:p>
     <w:p>
       <w:pPr>
@@ -28043,8 +28356,13 @@
         <w:t xml:space="preserve"> kedalam dua kategori yaitu </w:t>
       </w:r>
       <w:r>
-        <w:t>Internal dan Eksternal :</w:t>
-      </w:r>
+        <w:t xml:space="preserve">Internal dan </w:t>
+      </w:r>
+      <w:proofErr w:type="gramStart"/>
+      <w:r>
+        <w:t>Eksternal :</w:t>
+      </w:r>
+      <w:proofErr w:type="gramEnd"/>
     </w:p>
     <w:p>
       <w:pPr>
@@ -28246,7 +28564,7 @@
           <v:shape id="_x0000_i1076" type="#_x0000_t75" style="width:160.3pt;height:472.05pt" o:ole="">
             <v:imagedata r:id="rId37" o:title=""/>
           </v:shape>
-          <o:OLEObject Type="Embed" ProgID="Visio.Drawing.15" ShapeID="_x0000_i1076" DrawAspect="Content" ObjectID="_1712867060" r:id="rId38"/>
+          <o:OLEObject Type="Embed" ProgID="Visio.Drawing.15" ShapeID="_x0000_i1076" DrawAspect="Content" ObjectID="_1712909768" r:id="rId38"/>
         </w:object>
       </w:r>
     </w:p>
@@ -28283,11 +28601,16 @@
       </w:pPr>
       <w:r>
         <w:lastRenderedPageBreak/>
-        <w:t>Keterangan gambar 3.8</w:t>
+        <w:t xml:space="preserve">Keterangan gambar </w:t>
+      </w:r>
+      <w:proofErr w:type="gramStart"/>
+      <w:r>
+        <w:t>3.8</w:t>
       </w:r>
       <w:r>
         <w:t xml:space="preserve"> :</w:t>
       </w:r>
+      <w:proofErr w:type="gramEnd"/>
     </w:p>
     <w:p>
       <w:pPr>
@@ -28452,8 +28775,13 @@
         </w:numPr>
         <w:ind w:left="1418" w:hanging="284"/>
       </w:pPr>
-      <w:r>
-        <w:t xml:space="preserve">Admin : mengelola pengguna, mengelola kriteria, bobot dan alternatif lalu melakukan </w:t>
+      <w:proofErr w:type="gramStart"/>
+      <w:r>
+        <w:t>Admin :</w:t>
+      </w:r>
+      <w:proofErr w:type="gramEnd"/>
+      <w:r>
+        <w:t xml:space="preserve"> mengelola pengguna, mengelola kriteria, bobot dan alternatif lalu melakukan </w:t>
       </w:r>
       <w:r>
         <w:rPr>
@@ -28480,6 +28808,7 @@
         </w:numPr>
         <w:ind w:left="1418" w:hanging="284"/>
       </w:pPr>
+      <w:proofErr w:type="gramStart"/>
       <w:r>
         <w:rPr>
           <w:i/>
@@ -28487,7 +28816,11 @@
         <w:t xml:space="preserve">User </w:t>
       </w:r>
       <w:r>
-        <w:t>: membuat akun, mengupload berkas.</w:t>
+        <w:t>:</w:t>
+      </w:r>
+      <w:proofErr w:type="gramEnd"/>
+      <w:r>
+        <w:t xml:space="preserve"> membuat akun, mengupload berkas.</w:t>
       </w:r>
     </w:p>
     <w:p>
@@ -28728,11 +29061,16 @@
         <w:ind w:left="1134" w:hanging="11"/>
       </w:pPr>
       <w:r>
-        <w:t>Keterangan gambar 3.9</w:t>
+        <w:t xml:space="preserve">Keterangan gambar </w:t>
+      </w:r>
+      <w:proofErr w:type="gramStart"/>
+      <w:r>
+        <w:t>3.9</w:t>
       </w:r>
       <w:r>
         <w:t xml:space="preserve"> :</w:t>
       </w:r>
+      <w:proofErr w:type="gramEnd"/>
     </w:p>
     <w:p>
       <w:pPr>
@@ -29217,7 +29555,7 @@
           <w:noProof/>
           <w:szCs w:val="24"/>
         </w:rPr>
-        <w:t xml:space="preserve">Eryando, T., Sipahutar, T., &amp; Pratiwi, D. (2017). </w:t>
+        <w:t xml:space="preserve">Fitriyani, A., Komarudin, R., Maulana, Y. I., &amp; Haidir, A. (2020). Penerapan Metode Weighted Product (WP) Pada Pemilihan Supplier Kimia Terbaik PT. Mayer Indah Indonesia Bogor. </w:t>
       </w:r>
       <w:r>
         <w:rPr>
@@ -29227,7 +29565,7 @@
           <w:noProof/>
           <w:szCs w:val="24"/>
         </w:rPr>
-        <w:t>Teori Dan Aplikasi Pengumpulan Data Kesehatan</w:t>
+        <w:t>Bianglala Informatika</w:t>
       </w:r>
       <w:r>
         <w:rPr>
@@ -29235,7 +29573,25 @@
           <w:noProof/>
           <w:szCs w:val="24"/>
         </w:rPr>
-        <w:t xml:space="preserve"> (1st ed.). rapha publishing.</w:t>
+        <w:t xml:space="preserve">, </w:t>
+      </w:r>
+      <w:r>
+        <w:rPr>
+          <w:rFonts w:cs="Times New Roman"/>
+          <w:i/>
+          <w:iCs/>
+          <w:noProof/>
+          <w:szCs w:val="24"/>
+        </w:rPr>
+        <w:t>8</w:t>
+      </w:r>
+      <w:r>
+        <w:rPr>
+          <w:rFonts w:cs="Times New Roman"/>
+          <w:noProof/>
+          <w:szCs w:val="24"/>
+        </w:rPr>
+        <w:t>(1), 36–43. https://doi.org/10.31294/bi.v8i1.8106</w:t>
       </w:r>
     </w:p>
     <w:p>
@@ -29258,7 +29614,7 @@
           <w:noProof/>
           <w:szCs w:val="24"/>
         </w:rPr>
-        <w:t xml:space="preserve">Fitriyani, A., Komarudin, R., Maulana, Y. I., &amp; Haidir, A. (2020). Penerapan Metode Weighted Product (WP) Pada Pemilihan Supplier Kimia Terbaik PT. Mayer Indah Indonesia Bogor. </w:t>
+        <w:t xml:space="preserve">Hafiz, A., &amp; Ma’mur, M. (2018). Sistem Pendukung Keputusan Pemilihan Karyawan Terbaik Dengan Pendekatan Weighted Product. </w:t>
       </w:r>
       <w:r>
         <w:rPr>
@@ -29268,7 +29624,7 @@
           <w:noProof/>
           <w:szCs w:val="24"/>
         </w:rPr>
-        <w:t>Bianglala Informatika</w:t>
+        <w:t>Jurnal Cendikia</w:t>
       </w:r>
       <w:r>
         <w:rPr>
@@ -29286,7 +29642,7 @@
           <w:noProof/>
           <w:szCs w:val="24"/>
         </w:rPr>
-        <w:t>8</w:t>
+        <w:t>XV</w:t>
       </w:r>
       <w:r>
         <w:rPr>
@@ -29294,7 +29650,7 @@
           <w:noProof/>
           <w:szCs w:val="24"/>
         </w:rPr>
-        <w:t>(1), 36–43. https://doi.org/10.31294/bi.v8i1.8106</w:t>
+        <w:t>, 23–28.</w:t>
       </w:r>
     </w:p>
     <w:p>
@@ -29317,7 +29673,7 @@
           <w:noProof/>
           <w:szCs w:val="24"/>
         </w:rPr>
-        <w:t xml:space="preserve">Hafiz, A., &amp; Ma’mur, M. (2018). Sistem Pendukung Keputusan Pemilihan Karyawan Terbaik Dengan Pendekatan Weighted Product. </w:t>
+        <w:t xml:space="preserve">Hidayat, F. (2020). </w:t>
       </w:r>
       <w:r>
         <w:rPr>
@@ -29327,7 +29683,7 @@
           <w:noProof/>
           <w:szCs w:val="24"/>
         </w:rPr>
-        <w:t>Jurnal Cendikia</w:t>
+        <w:t>Konsep Pengembangan Sistem Informasi Kesehatan</w:t>
       </w:r>
       <w:r>
         <w:rPr>
@@ -29335,25 +29691,7 @@
           <w:noProof/>
           <w:szCs w:val="24"/>
         </w:rPr>
-        <w:t xml:space="preserve">, </w:t>
-      </w:r>
-      <w:r>
-        <w:rPr>
-          <w:rFonts w:cs="Times New Roman"/>
-          <w:i/>
-          <w:iCs/>
-          <w:noProof/>
-          <w:szCs w:val="24"/>
-        </w:rPr>
-        <w:t>XV</w:t>
-      </w:r>
-      <w:r>
-        <w:rPr>
-          <w:rFonts w:cs="Times New Roman"/>
-          <w:noProof/>
-          <w:szCs w:val="24"/>
-        </w:rPr>
-        <w:t>, 23–28.</w:t>
+        <w:t>. Deepublish.</w:t>
       </w:r>
     </w:p>
     <w:p>
@@ -29417,7 +29755,7 @@
           <w:noProof/>
           <w:szCs w:val="24"/>
         </w:rPr>
-        <w:t xml:space="preserve">Limbong, T., Muttaqin, Iskandar, A., Windarto, A. P., Simarmata, J., Sulaiman, O. K., Siregar, D., Nofriansyah, D., Napitupulu, D., &amp; AnjarWinarto. (2020). </w:t>
+        <w:t xml:space="preserve">Jauhari, A., Anamisa, D. R., &amp; Mufarroha, F. A. (2020). </w:t>
       </w:r>
       <w:r>
         <w:rPr>
@@ -29427,7 +29765,7 @@
           <w:noProof/>
           <w:szCs w:val="24"/>
         </w:rPr>
-        <w:t>Sistem Pendukung Keputusan: Metode dan Implementasi</w:t>
+        <w:t>Pengantar Sistem Informasi (model, siklus, desain, sistem pendukung keputusan)</w:t>
       </w:r>
       <w:r>
         <w:rPr>
@@ -29435,7 +29773,7 @@
           <w:noProof/>
           <w:szCs w:val="24"/>
         </w:rPr>
-        <w:t>. Yayasan Kita Menulis.</w:t>
+        <w:t>. Media Nusa Creative.</w:t>
       </w:r>
     </w:p>
     <w:p>
@@ -29458,7 +29796,7 @@
           <w:noProof/>
           <w:szCs w:val="24"/>
         </w:rPr>
-        <w:t xml:space="preserve">Miftah, M., Muzaki, M., Mukhyatun, Muttaqin, Firdiasih, T. A., Tamrin, M., Kuntoro, &amp; Ma’muron. (2021). </w:t>
+        <w:t xml:space="preserve">Jaya, I. M. L. M. (2020). </w:t>
       </w:r>
       <w:r>
         <w:rPr>
@@ -29468,7 +29806,7 @@
           <w:noProof/>
           <w:szCs w:val="24"/>
         </w:rPr>
-        <w:t>Sistem Informasi Manajemen Pendidikan</w:t>
+        <w:t>Metode Penelitian Kuantitatif dan Kualitatif, teori, penerapa dan riset data</w:t>
       </w:r>
       <w:r>
         <w:rPr>
@@ -29476,7 +29814,7 @@
           <w:noProof/>
           <w:szCs w:val="24"/>
         </w:rPr>
-        <w:t>. Zahira Media Publisher.</w:t>
+        <w:t>. Anak Hebat Indonesia.</w:t>
       </w:r>
     </w:p>
     <w:p>
@@ -29499,8 +29837,7 @@
           <w:noProof/>
           <w:szCs w:val="24"/>
         </w:rPr>
-        <w:lastRenderedPageBreak/>
-        <w:t xml:space="preserve">Ningsih, E., Dedih, &amp; Supriyadi. (2017). Usaha Makanan Yang Tepat Menggunakan Weighted Product (WP) Berbasis Web. </w:t>
+        <w:t xml:space="preserve">Limbong, T., Muttaqin, Iskandar, A., Windarto, A. P., Simarmata, J., Sulaiman, O. K., Siregar, D., Nofriansyah, D., Napitupulu, D., &amp; AnjarWinarto. (2020). </w:t>
       </w:r>
       <w:r>
         <w:rPr>
@@ -29510,7 +29847,8 @@
           <w:noProof/>
           <w:szCs w:val="24"/>
         </w:rPr>
-        <w:t>ILKOM Jurnal Ilmiah</w:t>
+        <w:lastRenderedPageBreak/>
+        <w:t>Sistem Pendukung Keputusan: Metode dan Implementasi</w:t>
       </w:r>
       <w:r>
         <w:rPr>
@@ -29518,25 +29856,7 @@
           <w:noProof/>
           <w:szCs w:val="24"/>
         </w:rPr>
-        <w:t xml:space="preserve">, </w:t>
-      </w:r>
-      <w:r>
-        <w:rPr>
-          <w:rFonts w:cs="Times New Roman"/>
-          <w:i/>
-          <w:iCs/>
-          <w:noProof/>
-          <w:szCs w:val="24"/>
-        </w:rPr>
-        <w:t>9</w:t>
-      </w:r>
-      <w:r>
-        <w:rPr>
-          <w:rFonts w:cs="Times New Roman"/>
-          <w:noProof/>
-          <w:szCs w:val="24"/>
-        </w:rPr>
-        <w:t>(3), 244–254.</w:t>
+        <w:t>. Yayasan Kita Menulis.</w:t>
       </w:r>
     </w:p>
     <w:p>
@@ -29559,7 +29879,7 @@
           <w:noProof/>
           <w:szCs w:val="24"/>
         </w:rPr>
-        <w:t xml:space="preserve">Prabowo, M. (2020). </w:t>
+        <w:t xml:space="preserve">Miftah, M., Muzaki, M., Mukhyatun, Muttaqin, Firdiasih, T. A., Tamrin, M., Kuntoro, &amp; Ma’muron. (2021). </w:t>
       </w:r>
       <w:r>
         <w:rPr>
@@ -29569,7 +29889,7 @@
           <w:noProof/>
           <w:szCs w:val="24"/>
         </w:rPr>
-        <w:t>Metodologi Pengembangan Sistem Informasi</w:t>
+        <w:t>Sistem Informasi Manajemen Pendidikan</w:t>
       </w:r>
       <w:r>
         <w:rPr>
@@ -29577,7 +29897,7 @@
           <w:noProof/>
           <w:szCs w:val="24"/>
         </w:rPr>
-        <w:t>. LP2M IAIN Salatiga.</w:t>
+        <w:t>. Zahira Media Publisher.</w:t>
       </w:r>
     </w:p>
     <w:p>
@@ -29600,7 +29920,7 @@
           <w:noProof/>
           <w:szCs w:val="24"/>
         </w:rPr>
-        <w:t xml:space="preserve">Purnama, C. (2021). </w:t>
+        <w:t xml:space="preserve">Ningsih, E., Dedih, &amp; Supriyadi. (2017). Usaha Makanan Yang Tepat Menggunakan Weighted Product (WP) Berbasis Web. </w:t>
       </w:r>
       <w:r>
         <w:rPr>
@@ -29610,7 +29930,7 @@
           <w:noProof/>
           <w:szCs w:val="24"/>
         </w:rPr>
-        <w:t>Sistem Informasi Manajemen</w:t>
+        <w:t>ILKOM Jurnal Ilmiah</w:t>
       </w:r>
       <w:r>
         <w:rPr>
@@ -29618,7 +29938,25 @@
           <w:noProof/>
           <w:szCs w:val="24"/>
         </w:rPr>
-        <w:t>. Chamdan Purnama.</w:t>
+        <w:t xml:space="preserve">, </w:t>
+      </w:r>
+      <w:r>
+        <w:rPr>
+          <w:rFonts w:cs="Times New Roman"/>
+          <w:i/>
+          <w:iCs/>
+          <w:noProof/>
+          <w:szCs w:val="24"/>
+        </w:rPr>
+        <w:t>9</w:t>
+      </w:r>
+      <w:r>
+        <w:rPr>
+          <w:rFonts w:cs="Times New Roman"/>
+          <w:noProof/>
+          <w:szCs w:val="24"/>
+        </w:rPr>
+        <w:t>(3), 244–254.</w:t>
       </w:r>
     </w:p>
     <w:p>
@@ -29641,7 +29979,7 @@
           <w:noProof/>
           <w:szCs w:val="24"/>
         </w:rPr>
-        <w:t xml:space="preserve">Raharjana, I. K. (2017). </w:t>
+        <w:t xml:space="preserve">Prabowo, M. (2020). </w:t>
       </w:r>
       <w:r>
         <w:rPr>
@@ -29651,7 +29989,7 @@
           <w:noProof/>
           <w:szCs w:val="24"/>
         </w:rPr>
-        <w:t>Metodologi Pengembangan Sistem Menggunakan Agile</w:t>
+        <w:t>Metodologi Pengembangan Sistem Informasi</w:t>
       </w:r>
       <w:r>
         <w:rPr>
@@ -29659,7 +29997,7 @@
           <w:noProof/>
           <w:szCs w:val="24"/>
         </w:rPr>
-        <w:t xml:space="preserve"> (1st ed.). DEEPUBLISH.</w:t>
+        <w:t>. LP2M IAIN Salatiga.</w:t>
       </w:r>
     </w:p>
     <w:p>
@@ -29682,7 +30020,7 @@
           <w:noProof/>
           <w:szCs w:val="24"/>
         </w:rPr>
-        <w:t xml:space="preserve">Rani, M., Ardiansyah, R., &amp; Christina, D. (2021). Sistem pendukung keputusan pemilihan supplier cosmetic dengan metode weighted product. </w:t>
+        <w:t xml:space="preserve">Purnama, C. (2021). </w:t>
       </w:r>
       <w:r>
         <w:rPr>
@@ -29692,7 +30030,7 @@
           <w:noProof/>
           <w:szCs w:val="24"/>
         </w:rPr>
-        <w:t>JRTI (Jurnal Riset Tindakan Indonesia)</w:t>
+        <w:t>Sistem Informasi Manajemen</w:t>
       </w:r>
       <w:r>
         <w:rPr>
@@ -29700,25 +30038,7 @@
           <w:noProof/>
           <w:szCs w:val="24"/>
         </w:rPr>
-        <w:t xml:space="preserve">, </w:t>
-      </w:r>
-      <w:r>
-        <w:rPr>
-          <w:rFonts w:cs="Times New Roman"/>
-          <w:i/>
-          <w:iCs/>
-          <w:noProof/>
-          <w:szCs w:val="24"/>
-        </w:rPr>
-        <w:t>6</w:t>
-      </w:r>
-      <w:r>
-        <w:rPr>
-          <w:rFonts w:cs="Times New Roman"/>
-          <w:noProof/>
-          <w:szCs w:val="24"/>
-        </w:rPr>
-        <w:t>(1), 77. https://doi.org/10.29210/3003848000</w:t>
+        <w:t>. Chamdan Purnama.</w:t>
       </w:r>
     </w:p>
     <w:p>
@@ -29741,7 +30061,7 @@
           <w:noProof/>
           <w:szCs w:val="24"/>
         </w:rPr>
-        <w:t xml:space="preserve">Rini, E. P., &amp; Saputra, D. I. S. (2021). </w:t>
+        <w:t xml:space="preserve">Rani, M., Ardiansyah, R., &amp; Christina, D. (2021). Sistem pendukung keputusan pemilihan supplier cosmetic dengan metode weighted product. </w:t>
       </w:r>
       <w:r>
         <w:rPr>
@@ -29751,7 +30071,7 @@
           <w:noProof/>
           <w:szCs w:val="24"/>
         </w:rPr>
-        <w:t>Sistem Informasi Manajemen di Era Revolusi Industri 4.0</w:t>
+        <w:t>JRTI (Jurnal Riset Tindakan Indonesia)</w:t>
       </w:r>
       <w:r>
         <w:rPr>
@@ -29759,7 +30079,25 @@
           <w:noProof/>
           <w:szCs w:val="24"/>
         </w:rPr>
-        <w:t xml:space="preserve"> (1st ed.). Zahira Media Publisher.</w:t>
+        <w:t xml:space="preserve">, </w:t>
+      </w:r>
+      <w:r>
+        <w:rPr>
+          <w:rFonts w:cs="Times New Roman"/>
+          <w:i/>
+          <w:iCs/>
+          <w:noProof/>
+          <w:szCs w:val="24"/>
+        </w:rPr>
+        <w:t>6</w:t>
+      </w:r>
+      <w:r>
+        <w:rPr>
+          <w:rFonts w:cs="Times New Roman"/>
+          <w:noProof/>
+          <w:szCs w:val="24"/>
+        </w:rPr>
+        <w:t>(1), 77. https://doi.org/10.29210/3003848000</w:t>
       </w:r>
     </w:p>
     <w:p>
@@ -29782,7 +30120,7 @@
           <w:noProof/>
           <w:szCs w:val="24"/>
         </w:rPr>
-        <w:t xml:space="preserve">Ristian, Y., &amp; Anggoro, D. A. (2020). Sistem Pendukung Keputusan Penyeleksian Jadwal Kegiatan ORMAWA FKI UMS dengan Metode Weighted Product berbasis Web. </w:t>
+        <w:t xml:space="preserve">Rini, E. P., &amp; Saputra, D. I. S. (2021). </w:t>
       </w:r>
       <w:r>
         <w:rPr>
@@ -29792,7 +30130,7 @@
           <w:noProof/>
           <w:szCs w:val="24"/>
         </w:rPr>
-        <w:t>Emitor: Jurnal Teknik Elektro</w:t>
+        <w:t>Sistem Informasi Manajemen di Era Revolusi Industri 4.0</w:t>
       </w:r>
       <w:r>
         <w:rPr>
@@ -29800,25 +30138,7 @@
           <w:noProof/>
           <w:szCs w:val="24"/>
         </w:rPr>
-        <w:t xml:space="preserve">, </w:t>
-      </w:r>
-      <w:r>
-        <w:rPr>
-          <w:rFonts w:cs="Times New Roman"/>
-          <w:i/>
-          <w:iCs/>
-          <w:noProof/>
-          <w:szCs w:val="24"/>
-        </w:rPr>
-        <w:t>21</w:t>
-      </w:r>
-      <w:r>
-        <w:rPr>
-          <w:rFonts w:cs="Times New Roman"/>
-          <w:noProof/>
-          <w:szCs w:val="24"/>
-        </w:rPr>
-        <w:t>(1), 10–19. https://journals.ums.ac.id/index.php/emitor/article/view/11989</w:t>
+        <w:t xml:space="preserve"> (1st ed.). Zahira Media Publisher.</w:t>
       </w:r>
     </w:p>
     <w:p>
@@ -29841,7 +30161,7 @@
           <w:noProof/>
           <w:szCs w:val="24"/>
         </w:rPr>
-        <w:t xml:space="preserve">Rizal, C., Siregar, S. R., Supiyandi, S., Armasari, S., &amp; Karim, A. (2021). Penerapan Metode Weighted Product (WP) Dalam Keputusan Rekomendasi Pemilihan Manager Penjualan. </w:t>
+        <w:t xml:space="preserve">Ristian, Y., &amp; Anggoro, D. A. (2020). Sistem Pendukung Keputusan Penyeleksian Jadwal Kegiatan ORMAWA FKI UMS dengan Metode Weighted Product berbasis Web. </w:t>
       </w:r>
       <w:r>
         <w:rPr>
@@ -29851,7 +30171,7 @@
           <w:noProof/>
           <w:szCs w:val="24"/>
         </w:rPr>
-        <w:t>Building of Informatics, Technology and Science (BITS)</w:t>
+        <w:t>Emitor: Jurnal Teknik Elektro</w:t>
       </w:r>
       <w:r>
         <w:rPr>
@@ -29869,7 +30189,7 @@
           <w:noProof/>
           <w:szCs w:val="24"/>
         </w:rPr>
-        <w:t>3</w:t>
+        <w:t>21</w:t>
       </w:r>
       <w:r>
         <w:rPr>
@@ -29877,7 +30197,7 @@
           <w:noProof/>
           <w:szCs w:val="24"/>
         </w:rPr>
-        <w:t>(3), 312–316. https://doi.org/10.47065/bits.v3i3.1094</w:t>
+        <w:t>(1), 10–19. https://journals.ums.ac.id/index.php/emitor/article/view/11989</w:t>
       </w:r>
     </w:p>
     <w:p>
@@ -29900,7 +30220,7 @@
           <w:noProof/>
           <w:szCs w:val="24"/>
         </w:rPr>
-        <w:t xml:space="preserve">Sugiyono. (2010). </w:t>
+        <w:t xml:space="preserve">Rizal, C., Siregar, S. R., Supiyandi, S., Armasari, S., &amp; Karim, A. (2021). Penerapan Metode Weighted Product (WP) Dalam Keputusan Rekomendasi Pemilihan Manager Penjualan. </w:t>
       </w:r>
       <w:r>
         <w:rPr>
@@ -29910,7 +30230,7 @@
           <w:noProof/>
           <w:szCs w:val="24"/>
         </w:rPr>
-        <w:t>prof. Dr. Sugiyono, Metode Penelitian Pendidikan, pendekatan kuantitatif. intro ( PDFDrive ).pdf</w:t>
+        <w:t>Building of Informatics, Technology and Science (BITS)</w:t>
       </w:r>
       <w:r>
         <w:rPr>
@@ -29918,7 +30238,25 @@
           <w:noProof/>
           <w:szCs w:val="24"/>
         </w:rPr>
-        <w:t xml:space="preserve"> (p. 12). ALFABETA.</w:t>
+        <w:t xml:space="preserve">, </w:t>
+      </w:r>
+      <w:r>
+        <w:rPr>
+          <w:rFonts w:cs="Times New Roman"/>
+          <w:i/>
+          <w:iCs/>
+          <w:noProof/>
+          <w:szCs w:val="24"/>
+        </w:rPr>
+        <w:t>3</w:t>
+      </w:r>
+      <w:r>
+        <w:rPr>
+          <w:rFonts w:cs="Times New Roman"/>
+          <w:noProof/>
+          <w:szCs w:val="24"/>
+        </w:rPr>
+        <w:t>(3), 312–316. https://doi.org/10.47065/bits.v3i3.1094</w:t>
       </w:r>
     </w:p>
     <w:p>
@@ -29941,7 +30279,7 @@
           <w:noProof/>
           <w:szCs w:val="24"/>
         </w:rPr>
-        <w:t xml:space="preserve">Sugiyono. (2014). </w:t>
+        <w:t xml:space="preserve">Tarjo. (2019). </w:t>
       </w:r>
       <w:r>
         <w:rPr>
@@ -29951,7 +30289,7 @@
           <w:noProof/>
           <w:szCs w:val="24"/>
         </w:rPr>
-        <w:t>prof. dr. sugiyono, metode penelitian kuantitatif kualitatif dan r&amp;d. intro ( PDFDrive ).pdf</w:t>
+        <w:t>Metode Penelitian</w:t>
       </w:r>
       <w:r>
         <w:rPr>
@@ -29959,7 +30297,7 @@
           <w:noProof/>
           <w:szCs w:val="24"/>
         </w:rPr>
-        <w:t xml:space="preserve"> (p. 12). ALFABETA.</w:t>
+        <w:t>. DEEPUBLISH.</w:t>
       </w:r>
     </w:p>
     <w:p>
@@ -30374,14 +30712,27 @@
         <w:t>Susunan Komisi Pembimb</w:t>
       </w:r>
       <w:r>
-        <w:t>ing 1 : Muhammad Nur Fadilah, S</w:t>
+        <w:t xml:space="preserve">ing </w:t>
+      </w:r>
+      <w:proofErr w:type="gramStart"/>
+      <w:r>
+        <w:t>1 :</w:t>
+      </w:r>
+      <w:proofErr w:type="gramEnd"/>
+      <w:r>
+        <w:t xml:space="preserve"> Muhammad Nur Fadilah, S</w:t>
       </w:r>
       <w:r>
         <w:t>P</w:t>
       </w:r>
       <w:r>
-        <w:t>t,. ME,.</w:t>
-      </w:r>
+        <w:t xml:space="preserve">t,. </w:t>
+      </w:r>
+      <w:proofErr w:type="gramStart"/>
+      <w:r>
+        <w:t>ME,.</w:t>
+      </w:r>
+      <w:proofErr w:type="gramEnd"/>
     </w:p>
     <w:sectPr>
       <w:headerReference w:type="default" r:id="rId46"/>
@@ -30896,7 +31247,7 @@
           <w:rPr>
             <w:noProof/>
           </w:rPr>
-          <w:t>13</w:t>
+          <w:t>27</w:t>
         </w:r>
         <w:r>
           <w:rPr>
@@ -30965,7 +31316,7 @@
           <w:rPr>
             <w:noProof/>
           </w:rPr>
-          <w:t>49</w:t>
+          <w:t>36</w:t>
         </w:r>
         <w:r>
           <w:rPr>
@@ -44364,7 +44715,7 @@
 </file>
 
 <file path=customXml/itemProps1.xml><?xml version="1.0" encoding="utf-8"?>
-<ds:datastoreItem xmlns:ds="http://schemas.openxmlformats.org/officeDocument/2006/customXml" ds:itemID="{8AA1CCE2-FFBB-46CB-AE5C-FF9AD28CAB53}">
+<ds:datastoreItem xmlns:ds="http://schemas.openxmlformats.org/officeDocument/2006/customXml" ds:itemID="{D4191773-7E89-46E8-AD8E-75AA788791C1}">
   <ds:schemaRefs>
     <ds:schemaRef ds:uri="http://schemas.openxmlformats.org/officeDocument/2006/bibliography"/>
   </ds:schemaRefs>

</xml_diff>